<commit_message>
update sequence and usecase of Duy
</commit_message>
<xml_diff>
--- a/Requirement Analysis/Use case specification/Use Case Specification - Lọc phim.docx
+++ b/Requirement Analysis/Use case specification/Use Case Specification - Lọc phim.docx
@@ -87,8 +87,6 @@
         </w:rPr>
         <w:t>UC009</w:t>
       </w:r>
-      <w:bookmarkStart w:id="0" w:name="_GoBack"/>
-      <w:bookmarkEnd w:id="0"/>
     </w:p>
     <w:p>
       <w:pPr>
@@ -374,7 +372,16 @@
           <w:sz w:val="28"/>
           <w:lang w:val="vi-VN"/>
         </w:rPr>
-        <w:t xml:space="preserve"> (table 3.1)</w:t>
+        <w:t xml:space="preserve"> (table 3</w:t>
+      </w:r>
+      <w:bookmarkStart w:id="0" w:name="_GoBack"/>
+      <w:bookmarkEnd w:id="0"/>
+      <w:r>
+        <w:rPr>
+          <w:sz w:val="28"/>
+          <w:lang w:val="vi-VN"/>
+        </w:rPr>
+        <w:t>)</w:t>
       </w:r>
     </w:p>
     <w:p>
@@ -2134,7 +2141,14 @@
           <w:i/>
           <w:color w:val="44536A"/>
         </w:rPr>
-        <w:t>3.1-Output</w:t>
+        <w:t>3</w:t>
+      </w:r>
+      <w:r>
+        <w:rPr>
+          <w:i/>
+          <w:color w:val="44536A"/>
+        </w:rPr>
+        <w:t>-Output</w:t>
       </w:r>
       <w:r>
         <w:rPr>

</xml_diff>